<commit_message>
minor changes of Colab's documentation
</commit_message>
<xml_diff>
--- a/Dokumentace.docx
+++ b/Dokumentace.docx
@@ -3522,7 +3522,23 @@
           <w:szCs w:val="24"/>
           <w:lang w:val="cs-CZ"/>
         </w:rPr>
-        <w:t xml:space="preserve"> MySQL</w:t>
+        <w:t xml:space="preserve"> </w:t>
+      </w:r>
+      <w:r>
+        <w:rPr>
+          <w:rFonts w:cs="Times New Roman"/>
+          <w:szCs w:val="24"/>
+          <w:lang w:val="cs-CZ"/>
+        </w:rPr>
+        <w:t xml:space="preserve">NodeJS, </w:t>
+      </w:r>
+      <w:r>
+        <w:rPr>
+          <w:rFonts w:cs="Times New Roman"/>
+          <w:szCs w:val="24"/>
+          <w:lang w:val="cs-CZ"/>
+        </w:rPr>
+        <w:t>MySQL</w:t>
       </w:r>
       <w:r>
         <w:rPr>
@@ -3655,12 +3671,23 @@
         </w:r>
       </w:hyperlink>
       <w:r>
-        <w:rPr>
-          <w:rFonts w:cs="Times New Roman"/>
-          <w:szCs w:val="24"/>
-          <w:lang w:val="cs-CZ"/>
-        </w:rPr>
-        <w:t xml:space="preserve"> - pouze pokud ještě nemáte zdrojové kódy Colabu</w:t>
+        <w:t>,</w:t>
+      </w:r>
+      <w:r>
+        <w:rPr>
+          <w:rFonts w:cs="Times New Roman"/>
+          <w:szCs w:val="24"/>
+          <w:lang w:val="cs-CZ"/>
+        </w:rPr>
+        <w:t xml:space="preserve"> </w:t>
+      </w:r>
+      <w:r>
+        <w:rPr>
+          <w:rFonts w:cs="Times New Roman"/>
+          <w:szCs w:val="24"/>
+          <w:lang w:val="cs-CZ"/>
+        </w:rPr>
+        <w:t xml:space="preserve"> pouze pokud ještě nemáte zdrojové kódy Colabu</w:t>
       </w:r>
       <w:r>
         <w:rPr>
@@ -3793,7 +3820,7 @@
           <w:color w:val="24292E"/>
           <w:szCs w:val="24"/>
         </w:rPr>
-        <w:t xml:space="preserve">. Mělo by se vypsat něco </w:t>
+        <w:t xml:space="preserve">. </w:t>
       </w:r>
       <w:r>
         <w:rPr>
@@ -3802,7 +3829,25 @@
           <w:szCs w:val="24"/>
           <w:lang w:val="cs-CZ"/>
         </w:rPr>
-        <w:t xml:space="preserve">podobného </w:t>
+        <w:t>Vypíše se</w:t>
+      </w:r>
+      <w:r>
+        <w:rPr>
+          <w:rFonts w:cs="Times New Roman"/>
+          <w:color w:val="24292E"/>
+          <w:szCs w:val="24"/>
+          <w:lang w:val="cs-CZ"/>
+        </w:rPr>
+        <w:t xml:space="preserve"> něco podobného</w:t>
+      </w:r>
+      <w:r>
+        <w:rPr>
+          <w:rFonts w:cs="Times New Roman"/>
+          <w:color w:val="24292E"/>
+          <w:szCs w:val="24"/>
+          <w:lang w:val="cs-CZ"/>
+        </w:rPr>
+        <w:t xml:space="preserve"> </w:t>
       </w:r>
       <w:r>
         <w:rPr>
@@ -3821,7 +3866,25 @@
           <w:szCs w:val="24"/>
           <w:lang w:val="cs-CZ"/>
         </w:rPr>
-        <w:t xml:space="preserve"> a ve zvoleném umístění byste teď měli mít možnost zdrojové kódy najít. </w:t>
+        <w:t xml:space="preserve"> a ve zvoleném umístění </w:t>
+      </w:r>
+      <w:r>
+        <w:rPr>
+          <w:rFonts w:cs="Times New Roman"/>
+          <w:color w:val="24292E"/>
+          <w:szCs w:val="24"/>
+          <w:lang w:val="cs-CZ"/>
+        </w:rPr>
+        <w:t>teď budete</w:t>
+      </w:r>
+      <w:r>
+        <w:rPr>
+          <w:rFonts w:cs="Times New Roman"/>
+          <w:color w:val="24292E"/>
+          <w:szCs w:val="24"/>
+          <w:lang w:val="cs-CZ"/>
+        </w:rPr>
+        <w:t xml:space="preserve"> mít možnost zdrojové kódy najít. </w:t>
       </w:r>
     </w:p>
     <w:p>
@@ -3964,12 +4027,7 @@
           <w:lang w:val="cs-CZ"/>
         </w:rPr>
         <w:tab/>
-      </w:r>
-      <w:r>
-        <w:rPr>
-          <w:lang w:val="cs-CZ"/>
-        </w:rPr>
-        <w:tab/>
+        <w:t xml:space="preserve">         </w:t>
       </w:r>
       <w:r>
         <w:rPr>
@@ -4316,7 +4374,19 @@
         <w:rPr>
           <w:lang w:val="cs-CZ"/>
         </w:rPr>
-        <w:t xml:space="preserve"> vložte heslo své služby SQL (nastavení hesla je ve zmíněném odkaze </w:t>
+        <w:t xml:space="preserve"> vložte heslo své služby SQL (</w:t>
+      </w:r>
+      <w:r>
+        <w:rPr>
+          <w:lang w:val="cs-CZ"/>
+        </w:rPr>
+        <w:t>heslo můžete nastavit podle odkazu</w:t>
+      </w:r>
+      <w:r>
+        <w:rPr>
+          <w:lang w:val="cs-CZ"/>
+        </w:rPr>
+        <w:t xml:space="preserve"> </w:t>
       </w:r>
       <w:hyperlink w:anchor="_Zmíněné_odkazy" w:history="1">
         <w:r>
@@ -4596,21 +4666,7 @@
           <w:lang w:val="cs-CZ"/>
         </w:rPr>
         <w:tab/>
-        <w:t xml:space="preserve">Teď vytvoříme databázi. Pokud se vám povedlo vytvořit connection, měla by se vám v MySQL Workbench zobrazit mezi 'MySQL </w:t>
-      </w:r>
-      <w:proofErr w:type="spellStart"/>
-      <w:r>
-        <w:rPr>
-          <w:lang w:val="cs-CZ"/>
-        </w:rPr>
-        <w:t>Connections</w:t>
-      </w:r>
-      <w:proofErr w:type="spellEnd"/>
-      <w:r>
-        <w:rPr>
-          <w:lang w:val="cs-CZ"/>
-        </w:rPr>
-        <w:t xml:space="preserve">.' </w:t>
+        <w:t xml:space="preserve">Teď vytvoříme databázi. Pokud se vám povedlo vytvořit connection, měla by se vám v MySQL Workbench zobrazit mezi 'MySQL Connections.' </w:t>
       </w:r>
       <w:r>
         <w:rPr>
@@ -4758,7 +4814,19 @@
         <w:rPr>
           <w:lang w:val="cs-CZ"/>
         </w:rPr>
-        <w:t xml:space="preserve"> a spusťte příkaz </w:t>
+        <w:t xml:space="preserve"> a spusťte </w:t>
+      </w:r>
+      <w:r>
+        <w:rPr>
+          <w:lang w:val="cs-CZ"/>
+        </w:rPr>
+        <w:t>build backendu příkazem</w:t>
+      </w:r>
+      <w:r>
+        <w:rPr>
+          <w:lang w:val="cs-CZ"/>
+        </w:rPr>
+        <w:t xml:space="preserve"> </w:t>
       </w:r>
       <w:r>
         <w:rPr>
@@ -4832,7 +4900,6 @@
         </w:rPr>
         <w:t xml:space="preserve"> stačit příkaz </w:t>
       </w:r>
-      <w:proofErr w:type="spellStart"/>
       <w:r>
         <w:rPr>
           <w:rFonts w:ascii="Courier New" w:hAnsi="Courier New" w:cs="Courier New"/>
@@ -4840,9 +4907,8 @@
           <w:highlight w:val="lightGray"/>
           <w:lang w:val="cs-CZ"/>
         </w:rPr>
-        <w:t>maven</w:t>
-      </w:r>
-      <w:proofErr w:type="spellEnd"/>
+        <w:t>mvn</w:t>
+      </w:r>
       <w:r>
         <w:rPr>
           <w:rFonts w:ascii="Courier New" w:hAnsi="Courier New" w:cs="Courier New"/>
@@ -4856,7 +4922,7 @@
         <w:rPr>
           <w:lang w:val="cs-CZ"/>
         </w:rPr>
-        <w:t>.</w:t>
+        <w:t>, jímž backend spustíte.</w:t>
       </w:r>
     </w:p>
     <w:p>
@@ -4918,20 +4984,41 @@
         </w:rPr>
         <w:t>npm install</w:t>
       </w:r>
+      <w:r>
+        <w:rPr>
+          <w:lang w:val="cs-CZ"/>
+        </w:rPr>
+        <w:t xml:space="preserve"> -instalace Node modulů; selhání příkazu značí špatně nainstalovaný </w:t>
+      </w:r>
+      <w:r>
+        <w:rPr>
+          <w:lang w:val="cs-CZ"/>
+        </w:rPr>
+        <w:tab/>
+        <w:t xml:space="preserve">NodeJS </w:t>
+      </w:r>
     </w:p>
     <w:p>
       <w:pPr>
         <w:jc w:val="both"/>
         <w:rPr>
-          <w:lang w:val="cs-CZ"/>
-        </w:rPr>
-      </w:pPr>
-      <w:r>
-        <w:rPr>
-          <w:lang w:val="cs-CZ"/>
-        </w:rPr>
-        <w:tab/>
-        <w:t xml:space="preserve">Pokud tento příkaz selže s hláškou </w:t>
+          <w:rFonts w:cs="Times New Roman"/>
+          <w:szCs w:val="24"/>
+          <w:lang w:val="cs-CZ"/>
+        </w:rPr>
+      </w:pPr>
+      <w:r>
+        <w:rPr>
+          <w:b/>
+          <w:lang w:val="cs-CZ"/>
+        </w:rPr>
+        <w:t>2:</w:t>
+      </w:r>
+      <w:r>
+        <w:rPr>
+          <w:lang w:val="cs-CZ"/>
+        </w:rPr>
+        <w:t xml:space="preserve"> </w:t>
       </w:r>
       <w:r>
         <w:rPr>
@@ -4940,35 +5027,48 @@
           <w:highlight w:val="lightGray"/>
           <w:lang w:val="cs-CZ"/>
         </w:rPr>
-        <w:t>'npm' is not recognized</w:t>
-      </w:r>
-      <w:r>
-        <w:rPr>
-          <w:lang w:val="cs-CZ"/>
-        </w:rPr>
-        <w:t xml:space="preserve">..., postupujte podle odkazu </w:t>
-      </w:r>
-      <w:hyperlink w:anchor="_Zmíněné_odkazy" w:history="1">
-        <w:r>
-          <w:rPr>
-            <w:rStyle w:val="Hypertextovodkaz"/>
-            <w:lang w:val="cs-CZ"/>
-          </w:rPr>
-          <w:t>1</w:t>
-        </w:r>
-        <w:r>
-          <w:rPr>
-            <w:rStyle w:val="Hypertextovodkaz"/>
-            <w:lang w:val="cs-CZ"/>
-          </w:rPr>
-          <w:t>1</w:t>
-        </w:r>
-      </w:hyperlink>
-      <w:r>
-        <w:rPr>
-          <w:lang w:val="cs-CZ"/>
-        </w:rPr>
-        <w:t>.</w:t>
+        <w:t>npm install angular2-jwt</w:t>
+      </w:r>
+      <w:r>
+        <w:rPr>
+          <w:rFonts w:cs="Times New Roman"/>
+          <w:szCs w:val="24"/>
+          <w:lang w:val="cs-CZ"/>
+        </w:rPr>
+        <w:t xml:space="preserve">  -</w:t>
+      </w:r>
+      <w:r>
+        <w:rPr>
+          <w:rFonts w:cs="Times New Roman"/>
+          <w:szCs w:val="24"/>
+          <w:lang w:val="cs-CZ"/>
+        </w:rPr>
+        <w:t>instalace</w:t>
+      </w:r>
+      <w:r>
+        <w:rPr>
+          <w:rFonts w:cs="Times New Roman"/>
+          <w:szCs w:val="24"/>
+          <w:lang w:val="cs-CZ"/>
+        </w:rPr>
+        <w:t xml:space="preserve"> modulu </w:t>
+      </w:r>
+      <w:r>
+        <w:rPr>
+          <w:rFonts w:cs="Times New Roman"/>
+          <w:szCs w:val="24"/>
+          <w:lang w:val="cs-CZ"/>
+        </w:rPr>
+        <w:t xml:space="preserve">pro zacházení s JSON Web </w:t>
+      </w:r>
+      <w:r>
+        <w:rPr>
+          <w:rFonts w:cs="Times New Roman"/>
+          <w:szCs w:val="24"/>
+          <w:lang w:val="cs-CZ"/>
+        </w:rPr>
+        <w:tab/>
+        <w:t>Tokeny, nutnými pro bezpečné přihlašování uživatelů</w:t>
       </w:r>
     </w:p>
     <w:p>
@@ -4983,7 +5083,7 @@
           <w:b/>
           <w:lang w:val="cs-CZ"/>
         </w:rPr>
-        <w:t>2:</w:t>
+        <w:t>3:</w:t>
       </w:r>
       <w:r>
         <w:rPr>
@@ -4998,13 +5098,33 @@
           <w:highlight w:val="lightGray"/>
           <w:lang w:val="cs-CZ"/>
         </w:rPr>
-        <w:t>npm install angular2-jwt</w:t>
-      </w:r>
-    </w:p>
-    <w:p>
-      <w:pPr>
+        <w:t>npm install bootstrap3</w:t>
+      </w:r>
+      <w:r>
+        <w:rPr>
+          <w:rFonts w:cs="Times New Roman"/>
+          <w:szCs w:val="24"/>
+          <w:lang w:val="cs-CZ"/>
+        </w:rPr>
+        <w:t xml:space="preserve">  -instalace Bootstrapu (důležité je nainstalovat třetí </w:t>
+      </w:r>
+      <w:r>
+        <w:rPr>
+          <w:rFonts w:cs="Times New Roman"/>
+          <w:szCs w:val="24"/>
+          <w:lang w:val="cs-CZ"/>
+        </w:rPr>
+        <w:tab/>
+        <w:t>verzi, ve čtvrté už nejsou tzv. 'glyphicons,' které v projektu používám)</w:t>
+      </w:r>
+    </w:p>
+    <w:p>
+      <w:pPr>
+        <w:spacing w:line="240" w:lineRule="auto"/>
         <w:jc w:val="both"/>
         <w:rPr>
+          <w:rFonts w:cs="Times New Roman"/>
+          <w:szCs w:val="24"/>
           <w:lang w:val="cs-CZ"/>
         </w:rPr>
       </w:pPr>
@@ -5013,7 +5133,7 @@
           <w:b/>
           <w:lang w:val="cs-CZ"/>
         </w:rPr>
-        <w:t>3:</w:t>
+        <w:t>4:</w:t>
       </w:r>
       <w:r>
         <w:rPr>
@@ -5028,65 +5148,43 @@
           <w:highlight w:val="lightGray"/>
           <w:lang w:val="cs-CZ"/>
         </w:rPr>
-        <w:t>npm install bootstrap3</w:t>
-      </w:r>
-    </w:p>
-    <w:p>
-      <w:pPr>
+        <w:t>ng serve</w:t>
+      </w:r>
+      <w:r>
+        <w:rPr>
+          <w:rFonts w:cs="Times New Roman"/>
+          <w:szCs w:val="24"/>
+          <w:lang w:val="cs-CZ"/>
+        </w:rPr>
+        <w:t xml:space="preserve">  -spuštění frontendu</w:t>
+      </w:r>
+    </w:p>
+    <w:p>
+      <w:pPr>
+        <w:spacing w:line="240" w:lineRule="auto"/>
         <w:jc w:val="both"/>
         <w:rPr>
-          <w:rFonts w:ascii="Courier New" w:hAnsi="Courier New" w:cs="Courier New"/>
-          <w:sz w:val="22"/>
-          <w:lang w:val="cs-CZ"/>
-        </w:rPr>
-      </w:pPr>
-      <w:r>
-        <w:rPr>
-          <w:b/>
-          <w:lang w:val="cs-CZ"/>
-        </w:rPr>
-        <w:t>4:</w:t>
-      </w:r>
-      <w:r>
-        <w:rPr>
-          <w:lang w:val="cs-CZ"/>
-        </w:rPr>
-        <w:t xml:space="preserve"> </w:t>
-      </w:r>
-      <w:r>
-        <w:rPr>
-          <w:rFonts w:ascii="Courier New" w:hAnsi="Courier New" w:cs="Courier New"/>
-          <w:sz w:val="22"/>
-          <w:highlight w:val="lightGray"/>
-          <w:lang w:val="cs-CZ"/>
-        </w:rPr>
-        <w:t>ng serve</w:t>
-      </w:r>
-    </w:p>
-    <w:p>
-      <w:pPr>
-        <w:jc w:val="both"/>
-        <w:rPr>
-          <w:rFonts w:cs="Times New Roman"/>
-          <w:szCs w:val="24"/>
-          <w:lang w:val="cs-CZ"/>
-        </w:rPr>
-      </w:pPr>
-      <w:r>
-        <w:rPr>
-          <w:rFonts w:ascii="Courier New" w:hAnsi="Courier New" w:cs="Courier New"/>
-          <w:sz w:val="22"/>
-          <w:lang w:val="cs-CZ"/>
-        </w:rPr>
-        <w:tab/>
-      </w:r>
-      <w:r>
-        <w:rPr>
-          <w:rFonts w:cs="Times New Roman"/>
-          <w:szCs w:val="24"/>
-          <w:lang w:val="cs-CZ"/>
-        </w:rPr>
-        <w:t>Pokud ten</w:t>
+          <w:rFonts w:cs="Times New Roman"/>
+          <w:szCs w:val="24"/>
+          <w:lang w:val="cs-CZ"/>
+        </w:rPr>
+      </w:pPr>
+      <w:r>
+        <w:rPr>
+          <w:rFonts w:cs="Times New Roman"/>
+          <w:szCs w:val="24"/>
+          <w:lang w:val="cs-CZ"/>
+        </w:rPr>
+        <w:tab/>
+        <w:t>-pokud</w:t>
+      </w:r>
+      <w:r>
+        <w:rPr>
+          <w:rFonts w:cs="Times New Roman"/>
+          <w:szCs w:val="24"/>
+          <w:lang w:val="cs-CZ"/>
+        </w:rPr>
+        <w:t xml:space="preserve"> ten</w:t>
       </w:r>
       <w:r>
         <w:rPr>
@@ -5129,9 +5227,9 @@
               <wp:posOffset>13970</wp:posOffset>
             </wp:positionH>
             <wp:positionV relativeFrom="paragraph">
-              <wp:posOffset>1184910</wp:posOffset>
+              <wp:posOffset>1140460</wp:posOffset>
             </wp:positionV>
-            <wp:extent cx="5411470" cy="3306445"/>
+            <wp:extent cx="5414010" cy="3306445"/>
             <wp:effectExtent l="19050" t="0" r="0" b="0"/>
             <wp:wrapSquare wrapText="bothSides"/>
             <wp:docPr id="10" name="obrázek 10"/>
@@ -5157,7 +5255,7 @@
                   <pic:spPr bwMode="auto">
                     <a:xfrm>
                       <a:off x="0" y="0"/>
-                      <a:ext cx="5411470" cy="3306445"/>
+                      <a:ext cx="5414010" cy="3306445"/>
                     </a:xfrm>
                     <a:prstGeom prst="rect">
                       <a:avLst/>
@@ -5385,7 +5483,20 @@
         <w:rPr>
           <w:lang w:val="cs-CZ"/>
         </w:rPr>
-        <w:t>. Projekty, které vám tento skript vygeneruje slouží čistě k zaplnění místa na úvodní obrazovce Colabu a umožní vám v pravém spodním rohu aplikace vidět komponentu k listování stránkami (obrázek 6). Teď už byste měli mít možnost užívat všech</w:t>
+        <w:t>. Projekty, které vám tento skript vygeneruje slouží čistě k zaplnění místa na úvodní obrazovce Colabu a umožní vám v pravém spodním rohu aplikace vidět komponentu k listování stránkami (</w:t>
+      </w:r>
+      <w:r>
+        <w:rPr>
+          <w:b/>
+          <w:lang w:val="cs-CZ"/>
+        </w:rPr>
+        <w:t>obrázek 6</w:t>
+      </w:r>
+      <w:r>
+        <w:rPr>
+          <w:lang w:val="cs-CZ"/>
+        </w:rPr>
+        <w:t>). Teď už byste měli mít možnost užívat všech</w:t>
       </w:r>
       <w:r>
         <w:rPr>
@@ -5419,7 +5530,7 @@
               <wp:posOffset>1034415</wp:posOffset>
             </wp:positionH>
             <wp:positionV relativeFrom="paragraph">
-              <wp:posOffset>76200</wp:posOffset>
+              <wp:posOffset>108585</wp:posOffset>
             </wp:positionV>
             <wp:extent cx="3128010" cy="499110"/>
             <wp:effectExtent l="19050" t="0" r="0" b="0"/>
@@ -5841,17 +5952,11 @@
           <w:rPr>
             <w:rStyle w:val="Hypertextovodkaz"/>
           </w:rPr>
-          <w:t>https://dev.mysql.com/doc/mysql-windows-excerpt/5.7/en/resetting-permissions-windows.html</w:t>
+          <w:t>https://dev.mysql.com/doc/refman/5.7/en/resetting-permissions.html</w:t>
         </w:r>
       </w:hyperlink>
     </w:p>
     <w:p>
-      <w:pPr>
-        <w:rPr>
-          <w:rFonts w:cs="Times New Roman"/>
-          <w:szCs w:val="24"/>
-        </w:rPr>
-      </w:pPr>
       <w:r>
         <w:rPr>
           <w:rFonts w:cs="Times New Roman"/>
@@ -5876,7 +5981,7 @@
             <w:szCs w:val="24"/>
             <w:lang w:val="cs-CZ"/>
           </w:rPr>
-          <w:t>https://dev.mysql.com/doc/workbench/en/wb-installing-windows.html</w:t>
+          <w:t>https://dev.mysql.com/doc/workbench/en/wb-installing.html</w:t>
         </w:r>
       </w:hyperlink>
     </w:p>
@@ -5917,6 +6022,7 @@
         <w:rPr>
           <w:rFonts w:cs="Times New Roman"/>
           <w:szCs w:val="24"/>
+          <w:lang w:val="cs-CZ"/>
         </w:rPr>
       </w:pPr>
       <w:r>
@@ -5941,50 +6047,6 @@
             <w:szCs w:val="24"/>
           </w:rPr>
           <w:t>https://dev.mysql.com/doc/workbench/en/wb-getting-started-tutorial-create-connection.html</w:t>
-        </w:r>
-      </w:hyperlink>
-    </w:p>
-    <w:p>
-      <w:pPr>
-        <w:rPr>
-          <w:rFonts w:cs="Times New Roman"/>
-          <w:szCs w:val="24"/>
-          <w:lang w:val="cs-CZ"/>
-        </w:rPr>
-      </w:pPr>
-      <w:r>
-        <w:rPr>
-          <w:rFonts w:cs="Times New Roman"/>
-          <w:szCs w:val="24"/>
-          <w:lang w:val="cs-CZ"/>
-        </w:rPr>
-        <w:t>1</w:t>
-      </w:r>
-      <w:r>
-        <w:rPr>
-          <w:rFonts w:cs="Times New Roman"/>
-          <w:szCs w:val="24"/>
-          <w:lang w:val="cs-CZ"/>
-        </w:rPr>
-        <w:t>1</w:t>
-      </w:r>
-      <w:r>
-        <w:rPr>
-          <w:rFonts w:cs="Times New Roman"/>
-          <w:szCs w:val="24"/>
-          <w:lang w:val="cs-CZ"/>
-        </w:rPr>
-        <w:t xml:space="preserve">: </w:t>
-      </w:r>
-      <w:hyperlink r:id="rId24" w:history="1">
-        <w:r>
-          <w:rPr>
-            <w:rStyle w:val="Hypertextovodkaz"/>
-            <w:rFonts w:cs="Times New Roman"/>
-            <w:szCs w:val="24"/>
-            <w:lang w:val="cs-CZ"/>
-          </w:rPr>
-          <w:t>https://stackoverflow.com/a/25148053/3234722</w:t>
         </w:r>
       </w:hyperlink>
     </w:p>
@@ -6897,7 +6959,7 @@
 </file>
 
 <file path=customXml/itemProps1.xml><?xml version="1.0" encoding="utf-8"?>
-<ds:datastoreItem xmlns:ds="http://schemas.openxmlformats.org/officeDocument/2006/customXml" ds:itemID="{9771881F-5CEC-49A6-A63F-0D6063301726}">
+<ds:datastoreItem xmlns:ds="http://schemas.openxmlformats.org/officeDocument/2006/customXml" ds:itemID="{D313A962-1ABB-4BFB-A0E4-9C75E880A993}">
   <ds:schemaRefs>
     <ds:schemaRef ds:uri="http://schemas.openxmlformats.org/officeDocument/2006/bibliography"/>
   </ds:schemaRefs>

</xml_diff>